<commit_message>
Version 5.1 edited as per user feedback to accept templates, populate graphics when pasted into excel
</commit_message>
<xml_diff>
--- a/StimuPop_User_Guide.docx
+++ b/StimuPop_User_Guide.docx
@@ -69,7 +69,7 @@
                 <w:color w:val="2E74B5"/>
                 <w:sz w:val="28"/>
               </w:rPr>
-              <w:t>Version 2.2.0</w:t>
+              <w:t>Version 2.3.0</w:t>
             </w:r>
           </w:p>
         </w:tc>
@@ -472,6 +472,20 @@
       </w:r>
       <w:r>
         <w:t>Creating individual slides for each data row</w:t>
+      </w:r>
+    </w:p>
+    <w:p>
+      <w:pPr>
+        <w:pStyle w:val="ListBullet"/>
+      </w:pPr>
+      <w:r>
+        <w:rPr>
+          <w:color w:val="28A745"/>
+        </w:rPr>
+        <w:t xml:space="preserve">✓ </w:t>
+      </w:r>
+      <w:r>
+        <w:t>Uniform image sizing with multiple sizing modes</w:t>
       </w:r>
     </w:p>
     <w:p>
@@ -2002,7 +2016,223 @@
     </w:p>
     <w:p>
       <w:r>
-        <w:t>Click 'Advanced Settings' to access these options:</w:t>
+        <w:t>Click 'Advanced Settings' to access layout and image sizing options:</w:t>
+      </w:r>
+    </w:p>
+    <w:p>
+      <w:pPr>
+        <w:pStyle w:val="Heading3"/>
+      </w:pPr>
+      <w:r>
+        <w:rPr>
+          <w:color w:val="4472C4"/>
+          <w:sz w:val="28"/>
+        </w:rPr>
+        <w:t>Image Sizing (New in v2.3.0)</w:t>
+      </w:r>
+    </w:p>
+    <w:p>
+      <w:r>
+        <w:t>Control how images are sized uniformly across all slides:</w:t>
+      </w:r>
+    </w:p>
+    <w:tbl>
+      <w:tblPr>
+        <w:tblStyle w:val="TableGrid"/>
+        <w:tblW w:type="auto" w:w="0"/>
+        <w:tblLook w:firstColumn="1" w:firstRow="1" w:lastColumn="0" w:lastRow="0" w:noHBand="0" w:noVBand="1" w:val="04A0"/>
+      </w:tblPr>
+      <w:tblGrid>
+        <w:gridCol w:w="4320"/>
+        <w:gridCol w:w="4320"/>
+      </w:tblGrid>
+      <w:tr>
+        <w:tc>
+          <w:tcPr>
+            <w:tcW w:type="dxa" w:w="4320"/>
+            <w:shd w:fill="2E74B5"/>
+          </w:tcPr>
+          <w:p>
+            <w:r>
+              <w:rPr>
+                <w:b/>
+                <w:color w:val="FFFFFF"/>
+              </w:rPr>
+              <w:t>Size Mode</w:t>
+            </w:r>
+          </w:p>
+        </w:tc>
+        <w:tc>
+          <w:tcPr>
+            <w:tcW w:type="dxa" w:w="4320"/>
+            <w:shd w:fill="2E74B5"/>
+          </w:tcPr>
+          <w:p>
+            <w:r>
+              <w:rPr>
+                <w:b/>
+                <w:color w:val="FFFFFF"/>
+              </w:rPr>
+              <w:t>Description</w:t>
+            </w:r>
+          </w:p>
+        </w:tc>
+      </w:tr>
+      <w:tr>
+        <w:tc>
+          <w:tcPr>
+            <w:tcW w:type="dxa" w:w="4320"/>
+          </w:tcPr>
+          <w:p>
+            <w:r>
+              <w:rPr>
+                <w:b/>
+              </w:rPr>
+              <w:t>Fit to Box (Recommended)</w:t>
+            </w:r>
+          </w:p>
+        </w:tc>
+        <w:tc>
+          <w:tcPr>
+            <w:tcW w:type="dxa" w:w="4320"/>
+          </w:tcPr>
+          <w:p>
+            <w:r>
+              <w:t>Images scale to fit within Max Width and Max Height while maintaining aspect ratio. All images appear uniform.</w:t>
+            </w:r>
+          </w:p>
+        </w:tc>
+      </w:tr>
+      <w:tr>
+        <w:tc>
+          <w:tcPr>
+            <w:tcW w:type="dxa" w:w="4320"/>
+          </w:tcPr>
+          <w:p>
+            <w:r>
+              <w:rPr>
+                <w:b/>
+              </w:rPr>
+              <w:t>Fit Width Only</w:t>
+            </w:r>
+          </w:p>
+        </w:tc>
+        <w:tc>
+          <w:tcPr>
+            <w:tcW w:type="dxa" w:w="4320"/>
+          </w:tcPr>
+          <w:p>
+            <w:r>
+              <w:t>Images have fixed width, height adjusts automatically based on aspect ratio.</w:t>
+            </w:r>
+          </w:p>
+        </w:tc>
+      </w:tr>
+      <w:tr>
+        <w:tc>
+          <w:tcPr>
+            <w:tcW w:type="dxa" w:w="4320"/>
+          </w:tcPr>
+          <w:p>
+            <w:r>
+              <w:rPr>
+                <w:b/>
+              </w:rPr>
+              <w:t>Fit Height Only</w:t>
+            </w:r>
+          </w:p>
+        </w:tc>
+        <w:tc>
+          <w:tcPr>
+            <w:tcW w:type="dxa" w:w="4320"/>
+          </w:tcPr>
+          <w:p>
+            <w:r>
+              <w:t>Images have fixed height, width adjusts automatically based on aspect ratio.</w:t>
+            </w:r>
+          </w:p>
+        </w:tc>
+      </w:tr>
+      <w:tr>
+        <w:tc>
+          <w:tcPr>
+            <w:tcW w:type="dxa" w:w="4320"/>
+          </w:tcPr>
+          <w:p>
+            <w:r>
+              <w:rPr>
+                <w:b/>
+              </w:rPr>
+              <w:t>Stretch to Exact Size</w:t>
+            </w:r>
+          </w:p>
+        </w:tc>
+        <w:tc>
+          <w:tcPr>
+            <w:tcW w:type="dxa" w:w="4320"/>
+          </w:tcPr>
+          <w:p>
+            <w:r>
+              <w:t>Images are forced to exact dimensions. May distort images.</w:t>
+            </w:r>
+          </w:p>
+        </w:tc>
+      </w:tr>
+    </w:tbl>
+    <w:p/>
+    <w:tbl>
+      <w:tblPr>
+        <w:tblW w:type="auto" w:w="0"/>
+        <w:jc w:val="center"/>
+        <w:tblLook w:firstColumn="1" w:firstRow="1" w:lastColumn="0" w:lastRow="0" w:noHBand="0" w:noVBand="1" w:val="04A0"/>
+      </w:tblPr>
+      <w:tblGrid>
+        <w:gridCol w:w="8640"/>
+      </w:tblGrid>
+      <w:tr>
+        <w:tc>
+          <w:tcPr>
+            <w:tcW w:type="dxa" w:w="8640"/>
+            <w:shd w:fill="D4EDDA"/>
+            <w:tcBorders>
+              <w:top w:val="single" w:sz="12" w:color="155724"/>
+              <w:left w:val="single" w:sz="12" w:color="155724"/>
+              <w:bottom w:val="single" w:sz="12" w:color="155724"/>
+              <w:right w:val="single" w:sz="12" w:color="155724"/>
+            </w:tcBorders>
+          </w:tcPr>
+          <w:p>
+            <w:r>
+              <w:rPr>
+                <w:b/>
+                <w:color w:val="2E74B5"/>
+                <w:sz w:val="24"/>
+              </w:rPr>
+              <w:t>💡 Tip</w:t>
+            </w:r>
+          </w:p>
+          <w:p>
+            <w:r>
+              <w:rPr>
+                <w:sz w:val="22"/>
+              </w:rPr>
+              <w:t>Use 'Fit to Box' mode for product catalogs and photo albums where you want all images to appear the same size regardless of their original dimensions.</w:t>
+            </w:r>
+          </w:p>
+        </w:tc>
+      </w:tr>
+    </w:tbl>
+    <w:p/>
+    <w:p>
+      <w:pPr>
+        <w:pStyle w:val="Heading3"/>
+      </w:pPr>
+      <w:r>
+        <w:rPr>
+          <w:color w:val="4472C4"/>
+          <w:sz w:val="28"/>
+        </w:rPr>
+        <w:t>Layout Position Settings</w:t>
       </w:r>
     </w:p>
     <w:p>
@@ -2010,10 +2240,21 @@
         <w:rPr>
           <w:b/>
         </w:rPr>
-        <w:t xml:space="preserve">• Image Width: </w:t>
+        <w:t xml:space="preserve">• Max Width: </w:t>
       </w:r>
       <w:r>
-        <w:t>Width of images on slides (3.0-7.0 inches) (Default: 5.5 inches)</w:t>
+        <w:t>Maximum image width (2.0-9.0 inches) (Default: 5.5 inches)</w:t>
+      </w:r>
+    </w:p>
+    <w:p>
+      <w:r>
+        <w:rPr>
+          <w:b/>
+        </w:rPr>
+        <w:t xml:space="preserve">• Max Height: </w:t>
+      </w:r>
+      <w:r>
+        <w:t>Maximum image height (2.0-7.0 inches) (Default: 4.0 inches)</w:t>
       </w:r>
     </w:p>
     <w:p>
@@ -2052,12 +2293,12 @@
     <w:p/>
     <w:p>
       <w:pPr>
-        <w:pStyle w:val="Heading2"/>
+        <w:pStyle w:val="Heading3"/>
       </w:pPr>
       <w:r>
         <w:rPr>
-          <w:color w:val="2E74B5"/>
-          <w:sz w:val="36"/>
+          <w:color w:val="4472C4"/>
+          <w:sz w:val="28"/>
         </w:rPr>
         <w:t>Per-Column Formatting</w:t>
       </w:r>
@@ -2263,6 +2504,23 @@
         <w:t>• Ensure you configured formatting in Advanced Settings</w:t>
         <w:br/>
         <w:t>• Check that column letters in formatting match your data</w:t>
+      </w:r>
+    </w:p>
+    <w:p/>
+    <w:p>
+      <w:r>
+        <w:rPr>
+          <w:b/>
+        </w:rPr>
+        <w:t>❓ Images are different sizes on slides</w:t>
+      </w:r>
+      <w:r>
+        <w:br/>
+        <w:t>• Open Advanced Settings and set Size Mode to 'Fit to Box'</w:t>
+        <w:br/>
+        <w:t>• Adjust Max Width and Max Height to your desired dimensions</w:t>
+        <w:br/>
+        <w:t>• All images will now scale uniformly</w:t>
       </w:r>
     </w:p>
     <w:p/>
@@ -2601,7 +2859,7 @@
         <w:rPr>
           <w:color w:val="666666"/>
         </w:rPr>
-        <w:t>Version 2.2.0</w:t>
+        <w:t>Version 2.3.0</w:t>
       </w:r>
     </w:p>
     <w:sectPr>

</xml_diff>

<commit_message>
Upgraded to v 6.1 with additions to customization, etc.
</commit_message>
<xml_diff>
--- a/StimuPop_User_Guide.docx
+++ b/StimuPop_User_Guide.docx
@@ -69,7 +69,7 @@
                 <w:color w:val="2E74B5"/>
                 <w:sz w:val="28"/>
               </w:rPr>
-              <w:t>Version 2.3.0</w:t>
+              <w:t>Version 6.1.0</w:t>
             </w:r>
           </w:p>
         </w:tc>
@@ -734,7 +734,7 @@
               <w:rPr>
                 <w:sz w:val="22"/>
               </w:rPr>
-              <w:t>Double-click 'StimuPop.bat' to launch the application</w:t>
+              <w:t>Double-click 'StimuPop.exe' (or 'StimuPop.bat') to launch the application</w:t>
             </w:r>
           </w:p>
         </w:tc>
@@ -771,7 +771,45 @@
               <w:rPr>
                 <w:sz w:val="22"/>
               </w:rPr>
-              <w:t>Wait for your web browser to open automatically</w:t>
+              <w:t>Wait for the terminal window to display 'Server ready!' message</w:t>
+            </w:r>
+          </w:p>
+        </w:tc>
+      </w:tr>
+      <w:tr>
+        <w:tc>
+          <w:tcPr>
+            <w:tcW w:type="dxa" w:w="4320"/>
+            <w:shd w:fill="2E74B5"/>
+          </w:tcPr>
+          <w:p>
+            <w:pPr>
+              <w:jc w:val="center"/>
+            </w:pPr>
+            <w:r>
+              <w:rPr>
+                <w:b/>
+                <w:color w:val="FFFFFF"/>
+                <w:sz w:val="28"/>
+              </w:rPr>
+              <w:t>5</w:t>
+            </w:r>
+          </w:p>
+        </w:tc>
+        <w:tc>
+          <w:tcPr>
+            <w:tcW w:type="dxa" w:w="4320"/>
+            <w:shd w:fill="F8F9FA"/>
+          </w:tcPr>
+          <w:p>
+            <w:pPr>
+              <w:ind w:left="120"/>
+            </w:pPr>
+            <w:r>
+              <w:rPr>
+                <w:sz w:val="22"/>
+              </w:rPr>
+              <w:t>Hold Ctrl and click the localhost link in the terminal, OR copy the URL and paste it into your browser</w:t>
             </w:r>
           </w:p>
         </w:tc>
@@ -814,7 +852,7 @@
               <w:rPr>
                 <w:sz w:val="22"/>
               </w:rPr>
-              <w:t>The first time you run StimuPop, it may take 1-2 minutes to initialize. Subsequent launches will be much faster.</w:t>
+              <w:t>The first time you run StimuPop, the server may take 30-60 seconds to start. Wait for the 'Server ready!' message before clicking the link. Subsequent launches will be faster.</w:t>
             </w:r>
           </w:p>
         </w:tc>
@@ -1419,7 +1457,7 @@
               <w:rPr>
                 <w:sz w:val="22"/>
               </w:rPr>
-              <w:t>Launch StimuPop by double-clicking 'StimuPop.bat'</w:t>
+              <w:t>Launch StimuPop by double-clicking 'StimuPop.exe' and wait for 'Server ready!'</w:t>
             </w:r>
           </w:p>
         </w:tc>
@@ -1456,7 +1494,7 @@
               <w:rPr>
                 <w:sz w:val="22"/>
               </w:rPr>
-              <w:t>Click 'Browse files' under 'Upload Excel File' and select your .xlsx file</w:t>
+              <w:t>Ctrl+click the localhost link (or copy/paste into browser)</w:t>
             </w:r>
           </w:p>
         </w:tc>
@@ -1494,7 +1532,7 @@
               <w:rPr>
                 <w:sz w:val="22"/>
               </w:rPr>
-              <w:t>Optionally upload a PowerPoint template for custom styling</w:t>
+              <w:t>Click 'Browse files' under 'Upload Excel File' and select your .xlsx file</w:t>
             </w:r>
           </w:p>
         </w:tc>
@@ -1531,7 +1569,7 @@
               <w:rPr>
                 <w:sz w:val="22"/>
               </w:rPr>
-              <w:t>Set the Image Column (e.g., 'B' or the column header name)</w:t>
+              <w:t>Optionally upload a PowerPoint template for custom styling</w:t>
             </w:r>
           </w:p>
         </w:tc>
@@ -1569,7 +1607,7 @@
               <w:rPr>
                 <w:sz w:val="22"/>
               </w:rPr>
-              <w:t>Set the Text Columns (e.g., 'C,D,E,F' for multiple columns)</w:t>
+              <w:t>Set the Image Column (e.g., 'B' or the column header name)</w:t>
             </w:r>
           </w:p>
         </w:tc>
@@ -1606,7 +1644,7 @@
               <w:rPr>
                 <w:sz w:val="22"/>
               </w:rPr>
-              <w:t>Adjust font size using the slider (default: 14pt)</w:t>
+              <w:t>Set the Text Columns (e.g., 'C,D,E,F' for multiple columns)</w:t>
             </w:r>
           </w:p>
         </w:tc>
@@ -1644,7 +1682,7 @@
               <w:rPr>
                 <w:sz w:val="22"/>
               </w:rPr>
-              <w:t>Click the blue 'Generate Presentation' button</w:t>
+              <w:t>Adjust font size using the slider (default: 14pt)</w:t>
             </w:r>
           </w:p>
         </w:tc>
@@ -1681,7 +1719,7 @@
               <w:rPr>
                 <w:sz w:val="22"/>
               </w:rPr>
-              <w:t>Wait for processing (progress bar shows status)</w:t>
+              <w:t>Click the blue 'Generate Presentation' button</w:t>
             </w:r>
           </w:p>
         </w:tc>
@@ -1710,6 +1748,43 @@
           <w:tcPr>
             <w:tcW w:type="dxa" w:w="4320"/>
             <w:shd w:fill="F8F9FA"/>
+          </w:tcPr>
+          <w:p>
+            <w:pPr>
+              <w:ind w:left="120"/>
+            </w:pPr>
+            <w:r>
+              <w:rPr>
+                <w:sz w:val="22"/>
+              </w:rPr>
+              <w:t>Wait for processing (progress bar shows status)</w:t>
+            </w:r>
+          </w:p>
+        </w:tc>
+      </w:tr>
+      <w:tr>
+        <w:tc>
+          <w:tcPr>
+            <w:tcW w:type="dxa" w:w="4320"/>
+            <w:shd w:fill="2E74B5"/>
+          </w:tcPr>
+          <w:p>
+            <w:pPr>
+              <w:jc w:val="center"/>
+            </w:pPr>
+            <w:r>
+              <w:rPr>
+                <w:b/>
+                <w:color w:val="FFFFFF"/>
+                <w:sz w:val="28"/>
+              </w:rPr>
+              <w:t>10</w:t>
+            </w:r>
+          </w:p>
+        </w:tc>
+        <w:tc>
+          <w:tcPr>
+            <w:tcW w:type="dxa" w:w="4320"/>
           </w:tcPr>
           <w:p>
             <w:pPr>
@@ -2016,7 +2091,7 @@
     </w:p>
     <w:p>
       <w:r>
-        <w:t>Click 'Advanced Settings' to access layout and image sizing options:</w:t>
+        <w:t>Click 'Advanced Settings' to access layout, image sizing, and alignment options:</w:t>
       </w:r>
     </w:p>
     <w:p>
@@ -2028,7 +2103,161 @@
           <w:color w:val="4472C4"/>
           <w:sz w:val="28"/>
         </w:rPr>
-        <w:t>Image Sizing (New in v2.3.0)</w:t>
+        <w:t>Image Alignment (New in v6.0)</w:t>
+      </w:r>
+    </w:p>
+    <w:p>
+      <w:r>
+        <w:t>Control how images are positioned within their bounding box:</w:t>
+      </w:r>
+    </w:p>
+    <w:tbl>
+      <w:tblPr>
+        <w:tblStyle w:val="TableGrid"/>
+        <w:tblW w:type="auto" w:w="0"/>
+        <w:tblLook w:firstColumn="1" w:firstRow="1" w:lastColumn="0" w:lastRow="0" w:noHBand="0" w:noVBand="1" w:val="04A0"/>
+      </w:tblPr>
+      <w:tblGrid>
+        <w:gridCol w:w="4320"/>
+        <w:gridCol w:w="4320"/>
+      </w:tblGrid>
+      <w:tr>
+        <w:tc>
+          <w:tcPr>
+            <w:tcW w:type="dxa" w:w="4320"/>
+            <w:shd w:fill="2E74B5"/>
+          </w:tcPr>
+          <w:p>
+            <w:r>
+              <w:rPr>
+                <w:b/>
+                <w:color w:val="FFFFFF"/>
+              </w:rPr>
+              <w:t>Alignment Type</w:t>
+            </w:r>
+          </w:p>
+        </w:tc>
+        <w:tc>
+          <w:tcPr>
+            <w:tcW w:type="dxa" w:w="4320"/>
+            <w:shd w:fill="2E74B5"/>
+          </w:tcPr>
+          <w:p>
+            <w:r>
+              <w:rPr>
+                <w:b/>
+                <w:color w:val="FFFFFF"/>
+              </w:rPr>
+              <w:t>Options</w:t>
+            </w:r>
+          </w:p>
+        </w:tc>
+      </w:tr>
+      <w:tr>
+        <w:tc>
+          <w:tcPr>
+            <w:tcW w:type="dxa" w:w="4320"/>
+          </w:tcPr>
+          <w:p>
+            <w:r>
+              <w:rPr>
+                <w:b/>
+              </w:rPr>
+              <w:t>Vertical Alignment</w:t>
+            </w:r>
+          </w:p>
+        </w:tc>
+        <w:tc>
+          <w:tcPr>
+            <w:tcW w:type="dxa" w:w="4320"/>
+          </w:tcPr>
+          <w:p>
+            <w:r>
+              <w:t>Top, Center (default), Bottom</w:t>
+            </w:r>
+          </w:p>
+        </w:tc>
+      </w:tr>
+      <w:tr>
+        <w:tc>
+          <w:tcPr>
+            <w:tcW w:type="dxa" w:w="4320"/>
+          </w:tcPr>
+          <w:p>
+            <w:r>
+              <w:rPr>
+                <w:b/>
+              </w:rPr>
+              <w:t>Horizontal Alignment</w:t>
+            </w:r>
+          </w:p>
+        </w:tc>
+        <w:tc>
+          <w:tcPr>
+            <w:tcW w:type="dxa" w:w="4320"/>
+          </w:tcPr>
+          <w:p>
+            <w:r>
+              <w:t>Left, Center (default), Right</w:t>
+            </w:r>
+          </w:p>
+        </w:tc>
+      </w:tr>
+    </w:tbl>
+    <w:p/>
+    <w:tbl>
+      <w:tblPr>
+        <w:tblW w:type="auto" w:w="0"/>
+        <w:jc w:val="center"/>
+        <w:tblLook w:firstColumn="1" w:firstRow="1" w:lastColumn="0" w:lastRow="0" w:noHBand="0" w:noVBand="1" w:val="04A0"/>
+      </w:tblPr>
+      <w:tblGrid>
+        <w:gridCol w:w="8640"/>
+      </w:tblGrid>
+      <w:tr>
+        <w:tc>
+          <w:tcPr>
+            <w:tcW w:type="dxa" w:w="8640"/>
+            <w:shd w:fill="D4EDDA"/>
+            <w:tcBorders>
+              <w:top w:val="single" w:sz="12" w:color="155724"/>
+              <w:left w:val="single" w:sz="12" w:color="155724"/>
+              <w:bottom w:val="single" w:sz="12" w:color="155724"/>
+              <w:right w:val="single" w:sz="12" w:color="155724"/>
+            </w:tcBorders>
+          </w:tcPr>
+          <w:p>
+            <w:r>
+              <w:rPr>
+                <w:b/>
+                <w:color w:val="2E74B5"/>
+                <w:sz w:val="24"/>
+              </w:rPr>
+              <w:t>💡 Tip</w:t>
+            </w:r>
+          </w:p>
+          <w:p>
+            <w:r>
+              <w:rPr>
+                <w:sz w:val="22"/>
+              </w:rPr>
+              <w:t>Use 'Bottom' vertical alignment for variety cards where you want images anchored to the bottom of the image area, regardless of image height.</w:t>
+            </w:r>
+          </w:p>
+        </w:tc>
+      </w:tr>
+    </w:tbl>
+    <w:p/>
+    <w:p>
+      <w:pPr>
+        <w:pStyle w:val="Heading3"/>
+      </w:pPr>
+      <w:r>
+        <w:rPr>
+          <w:color w:val="4472C4"/>
+          <w:sz w:val="28"/>
+        </w:rPr>
+        <w:t>Image Sizing</w:t>
       </w:r>
     </w:p>
     <w:p>
@@ -2232,7 +2461,12 @@
           <w:color w:val="4472C4"/>
           <w:sz w:val="28"/>
         </w:rPr>
-        <w:t>Layout Position Settings</w:t>
+        <w:t>Layout Position Settings (Blank Mode Only)</w:t>
+      </w:r>
+    </w:p>
+    <w:p>
+      <w:r>
+        <w:t>These settings are only available when using Blank slide mode (not Template mode):</w:t>
       </w:r>
     </w:p>
     <w:p>
@@ -2300,12 +2534,123 @@
           <w:color w:val="4472C4"/>
           <w:sz w:val="28"/>
         </w:rPr>
-        <w:t>Per-Column Formatting</w:t>
+        <w:t>Advanced Positioning (New in v6.0)</w:t>
       </w:r>
     </w:p>
     <w:p>
       <w:r>
-        <w:t>In Advanced Settings, you can customize each text column individually:</w:t>
+        <w:t>For precise control over text column placement, enable 'Advanced Positioning' by checking the checkbox in Advanced Settings. This reveals per-column position controls:</w:t>
+      </w:r>
+    </w:p>
+    <w:p>
+      <w:r>
+        <w:rPr>
+          <w:b/>
+        </w:rPr>
+        <w:t xml:space="preserve">• Auto (default): </w:t>
+      </w:r>
+      <w:r>
+        <w:t>Text flows sequentially after the previous column. Position depends on content length of earlier columns.</w:t>
+      </w:r>
+    </w:p>
+    <w:p>
+      <w:r>
+        <w:rPr>
+          <w:b/>
+        </w:rPr>
+        <w:t xml:space="preserve">• Fixed: </w:t>
+      </w:r>
+      <w:r>
+        <w:t>Text is placed at an exact position on the slide, regardless of other content. Creates a separate text box.</w:t>
+      </w:r>
+    </w:p>
+    <w:p/>
+    <w:p>
+      <w:r>
+        <w:t>Default fixed positions (useful for variety cards):</w:t>
+      </w:r>
+    </w:p>
+    <w:p>
+      <w:r>
+        <w:rPr>
+          <w:b/>
+        </w:rPr>
+        <w:t xml:space="preserve">• Column E: </w:t>
+      </w:r>
+      <w:r>
+        <w:t>5.0 inches from top</w:t>
+      </w:r>
+    </w:p>
+    <w:p>
+      <w:r>
+        <w:rPr>
+          <w:b/>
+        </w:rPr>
+        <w:t xml:space="preserve">• Column F: </w:t>
+      </w:r>
+      <w:r>
+        <w:t>6.5 inches from top</w:t>
+      </w:r>
+    </w:p>
+    <w:p/>
+    <w:tbl>
+      <w:tblPr>
+        <w:tblW w:type="auto" w:w="0"/>
+        <w:jc w:val="center"/>
+        <w:tblLook w:firstColumn="1" w:firstRow="1" w:lastColumn="0" w:lastRow="0" w:noHBand="0" w:noVBand="1" w:val="04A0"/>
+      </w:tblPr>
+      <w:tblGrid>
+        <w:gridCol w:w="8640"/>
+      </w:tblGrid>
+      <w:tr>
+        <w:tc>
+          <w:tcPr>
+            <w:tcW w:type="dxa" w:w="8640"/>
+            <w:shd w:fill="D4EDDA"/>
+            <w:tcBorders>
+              <w:top w:val="single" w:sz="12" w:color="155724"/>
+              <w:left w:val="single" w:sz="12" w:color="155724"/>
+              <w:bottom w:val="single" w:sz="12" w:color="155724"/>
+              <w:right w:val="single" w:sz="12" w:color="155724"/>
+            </w:tcBorders>
+          </w:tcPr>
+          <w:p>
+            <w:r>
+              <w:rPr>
+                <w:b/>
+                <w:color w:val="2E74B5"/>
+                <w:sz w:val="24"/>
+              </w:rPr>
+              <w:t>💡 Tip</w:t>
+            </w:r>
+          </w:p>
+          <w:p>
+            <w:r>
+              <w:rPr>
+                <w:sz w:val="22"/>
+              </w:rPr>
+              <w:t>Use Fixed positioning for columns E and F when you want them to appear in the same location on every slide, even if the Brand (C) and Product Name (D) vary in length.</w:t>
+            </w:r>
+          </w:p>
+        </w:tc>
+      </w:tr>
+    </w:tbl>
+    <w:p/>
+    <w:p>
+      <w:pPr>
+        <w:pStyle w:val="Heading3"/>
+      </w:pPr>
+      <w:r>
+        <w:rPr>
+          <w:color w:val="4472C4"/>
+          <w:sz w:val="28"/>
+        </w:rPr>
+        <w:t>Per-Column Formatting (Blank Mode Only)</w:t>
+      </w:r>
+    </w:p>
+    <w:p>
+      <w:r>
+        <w:t>When using Blank mode, you can customize each text column individually in Advanced Settings:</w:t>
       </w:r>
     </w:p>
     <w:p>
@@ -2434,6 +2779,10 @@
         <w:t>❓ Browser doesn't open automatically</w:t>
       </w:r>
       <w:r>
+        <w:br/>
+        <w:t>• Wait for 'Server ready!' message in the terminal window</w:t>
+        <w:br/>
+        <w:t>• Hold Ctrl and click the localhost link, or copy/paste the URL</w:t>
         <w:br/>
         <w:t>• Manually open your browser and go to: http://localhost:8501</w:t>
         <w:br/>
@@ -2859,7 +3208,7 @@
         <w:rPr>
           <w:color w:val="666666"/>
         </w:rPr>
-        <w:t>Version 2.3.0</w:t>
+        <w:t>Version 6.1.0</w:t>
       </w:r>
     </w:p>
     <w:sectPr>

</xml_diff>

<commit_message>
pic only mode and other fixes
</commit_message>
<xml_diff>
--- a/StimuPop_User_Guide.docx
+++ b/StimuPop_User_Guide.docx
@@ -69,7 +69,7 @@
                 <w:color w:val="2E74B5"/>
                 <w:sz w:val="28"/>
               </w:rPr>
-              <w:t>Version 6.1.0</w:t>
+              <w:t>Version 6.2.0</w:t>
             </w:r>
           </w:p>
         </w:tc>
@@ -1378,6 +1378,107 @@
     </w:tbl>
     <w:p/>
     <w:p>
+      <w:pPr>
+        <w:pStyle w:val="Heading2"/>
+      </w:pPr>
+      <w:r>
+        <w:rPr>
+          <w:color w:val="2E74B5"/>
+          <w:sz w:val="36"/>
+        </w:rPr>
+        <w:t>Column Flexibility</w:t>
+      </w:r>
+    </w:p>
+    <w:p>
+      <w:r>
+        <w:t>Your Excel file can have any number of columns. StimuPop is flexible about your data structure:</w:t>
+      </w:r>
+    </w:p>
+    <w:p>
+      <w:pPr>
+        <w:pStyle w:val="ListBullet"/>
+      </w:pPr>
+      <w:r>
+        <w:t>Add as many text columns as you need (C, D, E, F, G, etc.)</w:t>
+      </w:r>
+    </w:p>
+    <w:p>
+      <w:pPr>
+        <w:pStyle w:val="ListBullet"/>
+      </w:pPr>
+      <w:r>
+        <w:t>Skip columns you do not want to include in the presentation</w:t>
+      </w:r>
+    </w:p>
+    <w:p>
+      <w:pPr>
+        <w:pStyle w:val="ListBullet"/>
+      </w:pPr>
+      <w:r>
+        <w:t>Use column letters (B, C, D) or column header names (Image, Title, Description)</w:t>
+      </w:r>
+    </w:p>
+    <w:p>
+      <w:pPr>
+        <w:pStyle w:val="ListBullet"/>
+      </w:pPr>
+      <w:r>
+        <w:t>Columns can be in any order - just specify the correct references</w:t>
+      </w:r>
+    </w:p>
+    <w:p>
+      <w:pPr>
+        <w:pStyle w:val="ListBullet"/>
+      </w:pPr>
+      <w:r>
+        <w:t>Empty cells are handled gracefully (no errors for missing data)</w:t>
+      </w:r>
+    </w:p>
+    <w:p/>
+    <w:tbl>
+      <w:tblPr>
+        <w:tblW w:type="auto" w:w="0"/>
+        <w:jc w:val="center"/>
+        <w:tblLook w:firstColumn="1" w:firstRow="1" w:lastColumn="0" w:lastRow="0" w:noHBand="0" w:noVBand="1" w:val="04A0"/>
+      </w:tblPr>
+      <w:tblGrid>
+        <w:gridCol w:w="8640"/>
+      </w:tblGrid>
+      <w:tr>
+        <w:tc>
+          <w:tcPr>
+            <w:tcW w:type="dxa" w:w="8640"/>
+            <w:shd w:fill="D4EDDA"/>
+            <w:tcBorders>
+              <w:top w:val="single" w:sz="12" w:color="155724"/>
+              <w:left w:val="single" w:sz="12" w:color="155724"/>
+              <w:bottom w:val="single" w:sz="12" w:color="155724"/>
+              <w:right w:val="single" w:sz="12" w:color="155724"/>
+            </w:tcBorders>
+          </w:tcPr>
+          <w:p>
+            <w:r>
+              <w:rPr>
+                <w:b/>
+                <w:color w:val="2E74B5"/>
+                <w:sz w:val="24"/>
+              </w:rPr>
+              <w:t>💡 Tip</w:t>
+            </w:r>
+          </w:p>
+          <w:p>
+            <w:r>
+              <w:rPr>
+                <w:sz w:val="22"/>
+              </w:rPr>
+              <w:t>You only need to specify the columns you want to use. StimuPop ignores all other columns in your Excel file.</w:t>
+            </w:r>
+          </w:p>
+        </w:tc>
+      </w:tr>
+    </w:tbl>
+    <w:p/>
+    <w:p>
       <w:r>
         <w:br w:type="page"/>
       </w:r>
@@ -2060,7 +2161,7 @@
           </w:tcPr>
           <w:p>
             <w:r>
-              <w:t>Default font size for all text (10-32pt)</w:t>
+              <w:t>Default font size for all text (8-48pt)</w:t>
             </w:r>
           </w:p>
         </w:tc>
@@ -2071,6 +2172,134 @@
           <w:p>
             <w:r>
               <w:t>14</w:t>
+            </w:r>
+          </w:p>
+        </w:tc>
+      </w:tr>
+      <w:tr>
+        <w:tc>
+          <w:tcPr>
+            <w:tcW w:type="dxa" w:w="2880"/>
+          </w:tcPr>
+          <w:p>
+            <w:r>
+              <w:rPr>
+                <w:b/>
+              </w:rPr>
+              <w:t>Pictures Only</w:t>
+            </w:r>
+          </w:p>
+        </w:tc>
+        <w:tc>
+          <w:tcPr>
+            <w:tcW w:type="dxa" w:w="2880"/>
+          </w:tcPr>
+          <w:p>
+            <w:r>
+              <w:t>Skip all text columns and create image-only slides</w:t>
+            </w:r>
+          </w:p>
+        </w:tc>
+        <w:tc>
+          <w:tcPr>
+            <w:tcW w:type="dxa" w:w="2880"/>
+          </w:tcPr>
+          <w:p>
+            <w:r>
+              <w:t>Off</w:t>
+            </w:r>
+          </w:p>
+        </w:tc>
+      </w:tr>
+    </w:tbl>
+    <w:p/>
+    <w:p>
+      <w:pPr>
+        <w:pStyle w:val="Heading3"/>
+      </w:pPr>
+      <w:r>
+        <w:rPr>
+          <w:color w:val="4472C4"/>
+          <w:sz w:val="28"/>
+        </w:rPr>
+        <w:t>Pictures Only Mode (New in v6.2)</w:t>
+      </w:r>
+    </w:p>
+    <w:p>
+      <w:r>
+        <w:t>Enable 'Pictures Only (no text)' checkbox to create image-only slideshows:</w:t>
+      </w:r>
+    </w:p>
+    <w:p>
+      <w:pPr>
+        <w:pStyle w:val="ListBullet"/>
+      </w:pPr>
+      <w:r>
+        <w:t>Photo albums and image galleries</w:t>
+      </w:r>
+    </w:p>
+    <w:p>
+      <w:pPr>
+        <w:pStyle w:val="ListBullet"/>
+      </w:pPr>
+      <w:r>
+        <w:t>Product image catalogs without descriptions</w:t>
+      </w:r>
+    </w:p>
+    <w:p>
+      <w:pPr>
+        <w:pStyle w:val="ListBullet"/>
+      </w:pPr>
+      <w:r>
+        <w:t>Visual presentations where text is unnecessary</w:t>
+      </w:r>
+    </w:p>
+    <w:p>
+      <w:pPr>
+        <w:pStyle w:val="ListBullet"/>
+      </w:pPr>
+      <w:r>
+        <w:t>Quick image slideshows from Excel collections</w:t>
+      </w:r>
+    </w:p>
+    <w:p/>
+    <w:tbl>
+      <w:tblPr>
+        <w:tblW w:type="auto" w:w="0"/>
+        <w:jc w:val="center"/>
+        <w:tblLook w:firstColumn="1" w:firstRow="1" w:lastColumn="0" w:lastRow="0" w:noHBand="0" w:noVBand="1" w:val="04A0"/>
+      </w:tblPr>
+      <w:tblGrid>
+        <w:gridCol w:w="8640"/>
+      </w:tblGrid>
+      <w:tr>
+        <w:tc>
+          <w:tcPr>
+            <w:tcW w:type="dxa" w:w="8640"/>
+            <w:shd w:fill="D4EDDA"/>
+            <w:tcBorders>
+              <w:top w:val="single" w:sz="12" w:color="155724"/>
+              <w:left w:val="single" w:sz="12" w:color="155724"/>
+              <w:bottom w:val="single" w:sz="12" w:color="155724"/>
+              <w:right w:val="single" w:sz="12" w:color="155724"/>
+            </w:tcBorders>
+          </w:tcPr>
+          <w:p>
+            <w:r>
+              <w:rPr>
+                <w:b/>
+                <w:color w:val="2E74B5"/>
+                <w:sz w:val="24"/>
+              </w:rPr>
+              <w:t>💡 Tip</w:t>
+            </w:r>
+          </w:p>
+          <w:p>
+            <w:r>
+              <w:rPr>
+                <w:sz w:val="22"/>
+              </w:rPr>
+              <w:t>When Pictures Only mode is enabled, the Text Columns setting is ignored. Only the Image Column is used to create slides.</w:t>
             </w:r>
           </w:p>
         </w:tc>
@@ -2091,7 +2320,7 @@
     </w:p>
     <w:p>
       <w:r>
-        <w:t>Click 'Advanced Settings' to access layout, image sizing, and alignment options:</w:t>
+        <w:t>Click 'Advanced Settings' to access template mode, layout, image sizing, text spacing, and alignment options:</w:t>
       </w:r>
     </w:p>
     <w:p>
@@ -2103,12 +2332,386 @@
           <w:color w:val="4472C4"/>
           <w:sz w:val="28"/>
         </w:rPr>
-        <w:t>Image Alignment (New in v6.0)</w:t>
+        <w:t>Template Mode</w:t>
       </w:r>
     </w:p>
     <w:p>
       <w:r>
-        <w:t>Control how images are positioned within their bounding box:</w:t>
+        <w:t>StimuPop offers two generation modes for creating slides:</w:t>
+      </w:r>
+    </w:p>
+    <w:p>
+      <w:r>
+        <w:rPr>
+          <w:b/>
+        </w:rPr>
+        <w:t xml:space="preserve">Blank Mode (default): </w:t>
+      </w:r>
+      <w:r>
+        <w:t>Creates slides from scratch with configurable layout. You control image position, text position, fonts, and colors. Best for new presentations or when you need full control over styling.</w:t>
+      </w:r>
+    </w:p>
+    <w:p>
+      <w:r>
+        <w:rPr>
+          <w:b/>
+        </w:rPr>
+        <w:t xml:space="preserve">Template Mode: </w:t>
+      </w:r>
+      <w:r>
+        <w:t>Uses an existing PowerPoint template slide as the base. StimuPop clones the template for each row and populates placeholders with your data. Best when you have an existing design you want to preserve exactly.</w:t>
+      </w:r>
+    </w:p>
+    <w:p/>
+    <w:tbl>
+      <w:tblPr>
+        <w:tblW w:type="auto" w:w="0"/>
+        <w:jc w:val="center"/>
+        <w:tblLook w:firstColumn="1" w:firstRow="1" w:lastColumn="0" w:lastRow="0" w:noHBand="0" w:noVBand="1" w:val="04A0"/>
+      </w:tblPr>
+      <w:tblGrid>
+        <w:gridCol w:w="8640"/>
+      </w:tblGrid>
+      <w:tr>
+        <w:tc>
+          <w:tcPr>
+            <w:tcW w:type="dxa" w:w="8640"/>
+            <w:shd w:fill="E7F3FF"/>
+            <w:tcBorders>
+              <w:top w:val="single" w:sz="12" w:color="2E74B5"/>
+              <w:left w:val="single" w:sz="12" w:color="2E74B5"/>
+              <w:bottom w:val="single" w:sz="12" w:color="2E74B5"/>
+              <w:right w:val="single" w:sz="12" w:color="2E74B5"/>
+            </w:tcBorders>
+          </w:tcPr>
+          <w:p>
+            <w:r>
+              <w:rPr>
+                <w:b/>
+                <w:color w:val="2E74B5"/>
+                <w:sz w:val="24"/>
+              </w:rPr>
+              <w:t>Template Mode Settings</w:t>
+            </w:r>
+          </w:p>
+          <w:p>
+            <w:r>
+              <w:rPr>
+                <w:sz w:val="22"/>
+              </w:rPr>
+              <w:t>When using Template Mode:</w:t>
+              <w:br/>
+              <w:t>- Upload a .pptx template with your desired slide design</w:t>
+              <w:br/>
+              <w:t>- Specify the Image Placeholder Name (shape containing the image)</w:t>
+              <w:br/>
+              <w:t>- Specify the Text Placeholder Name (shape containing text)</w:t>
+              <w:br/>
+              <w:t>- StimuPop preserves all template formatting (fonts, sizes, colors)</w:t>
+            </w:r>
+          </w:p>
+        </w:tc>
+      </w:tr>
+    </w:tbl>
+    <w:p/>
+    <w:p>
+      <w:pPr>
+        <w:pStyle w:val="Heading3"/>
+      </w:pPr>
+      <w:r>
+        <w:rPr>
+          <w:color w:val="4472C4"/>
+          <w:sz w:val="28"/>
+        </w:rPr>
+        <w:t>Image Sizing</w:t>
+      </w:r>
+    </w:p>
+    <w:p>
+      <w:r>
+        <w:t>Control how images are sized uniformly across all slides. These settings work in both Blank and Template modes:</w:t>
+      </w:r>
+    </w:p>
+    <w:tbl>
+      <w:tblPr>
+        <w:tblStyle w:val="TableGrid"/>
+        <w:tblW w:type="auto" w:w="0"/>
+        <w:tblLook w:firstColumn="1" w:firstRow="1" w:lastColumn="0" w:lastRow="0" w:noHBand="0" w:noVBand="1" w:val="04A0"/>
+      </w:tblPr>
+      <w:tblGrid>
+        <w:gridCol w:w="4320"/>
+        <w:gridCol w:w="4320"/>
+      </w:tblGrid>
+      <w:tr>
+        <w:tc>
+          <w:tcPr>
+            <w:tcW w:type="dxa" w:w="4320"/>
+            <w:shd w:fill="2E74B5"/>
+          </w:tcPr>
+          <w:p>
+            <w:r>
+              <w:rPr>
+                <w:b/>
+                <w:color w:val="FFFFFF"/>
+              </w:rPr>
+              <w:t>Size Mode</w:t>
+            </w:r>
+          </w:p>
+        </w:tc>
+        <w:tc>
+          <w:tcPr>
+            <w:tcW w:type="dxa" w:w="4320"/>
+            <w:shd w:fill="2E74B5"/>
+          </w:tcPr>
+          <w:p>
+            <w:r>
+              <w:rPr>
+                <w:b/>
+                <w:color w:val="FFFFFF"/>
+              </w:rPr>
+              <w:t>Description</w:t>
+            </w:r>
+          </w:p>
+        </w:tc>
+      </w:tr>
+      <w:tr>
+        <w:tc>
+          <w:tcPr>
+            <w:tcW w:type="dxa" w:w="4320"/>
+          </w:tcPr>
+          <w:p>
+            <w:r>
+              <w:rPr>
+                <w:b/>
+              </w:rPr>
+              <w:t>Fit to Box (Recommended)</w:t>
+            </w:r>
+          </w:p>
+        </w:tc>
+        <w:tc>
+          <w:tcPr>
+            <w:tcW w:type="dxa" w:w="4320"/>
+          </w:tcPr>
+          <w:p>
+            <w:r>
+              <w:t>Images scale to fit within Max Width and Max Height while maintaining aspect ratio. All images appear uniform.</w:t>
+            </w:r>
+          </w:p>
+        </w:tc>
+      </w:tr>
+      <w:tr>
+        <w:tc>
+          <w:tcPr>
+            <w:tcW w:type="dxa" w:w="4320"/>
+          </w:tcPr>
+          <w:p>
+            <w:r>
+              <w:rPr>
+                <w:b/>
+              </w:rPr>
+              <w:t>Fit Width Only</w:t>
+            </w:r>
+          </w:p>
+        </w:tc>
+        <w:tc>
+          <w:tcPr>
+            <w:tcW w:type="dxa" w:w="4320"/>
+          </w:tcPr>
+          <w:p>
+            <w:r>
+              <w:t>Images have fixed width, height adjusts automatically based on aspect ratio.</w:t>
+            </w:r>
+          </w:p>
+        </w:tc>
+      </w:tr>
+      <w:tr>
+        <w:tc>
+          <w:tcPr>
+            <w:tcW w:type="dxa" w:w="4320"/>
+          </w:tcPr>
+          <w:p>
+            <w:r>
+              <w:rPr>
+                <w:b/>
+              </w:rPr>
+              <w:t>Fit Height Only</w:t>
+            </w:r>
+          </w:p>
+        </w:tc>
+        <w:tc>
+          <w:tcPr>
+            <w:tcW w:type="dxa" w:w="4320"/>
+          </w:tcPr>
+          <w:p>
+            <w:r>
+              <w:t>Images have fixed height, width adjusts automatically based on aspect ratio.</w:t>
+            </w:r>
+          </w:p>
+        </w:tc>
+      </w:tr>
+      <w:tr>
+        <w:tc>
+          <w:tcPr>
+            <w:tcW w:type="dxa" w:w="4320"/>
+          </w:tcPr>
+          <w:p>
+            <w:r>
+              <w:rPr>
+                <w:b/>
+              </w:rPr>
+              <w:t>Stretch to Exact Size</w:t>
+            </w:r>
+          </w:p>
+        </w:tc>
+        <w:tc>
+          <w:tcPr>
+            <w:tcW w:type="dxa" w:w="4320"/>
+          </w:tcPr>
+          <w:p>
+            <w:r>
+              <w:t>Images are forced to exact dimensions. May distort images.</w:t>
+            </w:r>
+          </w:p>
+        </w:tc>
+      </w:tr>
+    </w:tbl>
+    <w:p/>
+    <w:p>
+      <w:r>
+        <w:t>Image dimension sliders (updated in v6.2):</w:t>
+      </w:r>
+    </w:p>
+    <w:p>
+      <w:r>
+        <w:rPr>
+          <w:b/>
+        </w:rPr>
+        <w:t xml:space="preserve">- Max Width: </w:t>
+      </w:r>
+      <w:r>
+        <w:t>0.0 - 9.0 inches (0 allows thumbnail-sized images)</w:t>
+      </w:r>
+    </w:p>
+    <w:p>
+      <w:r>
+        <w:rPr>
+          <w:b/>
+        </w:rPr>
+        <w:t xml:space="preserve">- Max Height: </w:t>
+      </w:r>
+      <w:r>
+        <w:t>0.0 - 7.0 inches (0 allows thumbnail-sized images)</w:t>
+      </w:r>
+    </w:p>
+    <w:p/>
+    <w:tbl>
+      <w:tblPr>
+        <w:tblW w:type="auto" w:w="0"/>
+        <w:jc w:val="center"/>
+        <w:tblLook w:firstColumn="1" w:firstRow="1" w:lastColumn="0" w:lastRow="0" w:noHBand="0" w:noVBand="1" w:val="04A0"/>
+      </w:tblPr>
+      <w:tblGrid>
+        <w:gridCol w:w="8640"/>
+      </w:tblGrid>
+      <w:tr>
+        <w:tc>
+          <w:tcPr>
+            <w:tcW w:type="dxa" w:w="8640"/>
+            <w:shd w:fill="D4EDDA"/>
+            <w:tcBorders>
+              <w:top w:val="single" w:sz="12" w:color="155724"/>
+              <w:left w:val="single" w:sz="12" w:color="155724"/>
+              <w:bottom w:val="single" w:sz="12" w:color="155724"/>
+              <w:right w:val="single" w:sz="12" w:color="155724"/>
+            </w:tcBorders>
+          </w:tcPr>
+          <w:p>
+            <w:r>
+              <w:rPr>
+                <w:b/>
+                <w:color w:val="2E74B5"/>
+                <w:sz w:val="24"/>
+              </w:rPr>
+              <w:t>💡 Tip</w:t>
+            </w:r>
+          </w:p>
+          <w:p>
+            <w:r>
+              <w:rPr>
+                <w:sz w:val="22"/>
+              </w:rPr>
+              <w:t>Use 'Fit to Box' mode for product catalogs and photo albums where you want all images to appear the same size regardless of their original dimensions.</w:t>
+            </w:r>
+          </w:p>
+        </w:tc>
+      </w:tr>
+    </w:tbl>
+    <w:p/>
+    <w:p>
+      <w:pPr>
+        <w:pStyle w:val="Heading3"/>
+      </w:pPr>
+      <w:r>
+        <w:rPr>
+          <w:color w:val="4472C4"/>
+          <w:sz w:val="28"/>
+        </w:rPr>
+        <w:t>Layout Position (Blank Mode Only)</w:t>
+      </w:r>
+    </w:p>
+    <w:p>
+      <w:r>
+        <w:t>These settings control slide layout and are only available when using Blank slide mode (not Template mode):</w:t>
+      </w:r>
+    </w:p>
+    <w:p>
+      <w:r>
+        <w:rPr>
+          <w:b/>
+        </w:rPr>
+        <w:t xml:space="preserve">- Image Top Position: </w:t>
+      </w:r>
+      <w:r>
+        <w:t>Distance from top of slide to image (Default: 0.5 inches)</w:t>
+      </w:r>
+    </w:p>
+    <w:p>
+      <w:r>
+        <w:rPr>
+          <w:b/>
+        </w:rPr>
+        <w:t xml:space="preserve">- Text Top Position: </w:t>
+      </w:r>
+      <w:r>
+        <w:t>Distance from top of slide to text area (0.0-9.0 inches) (Default: 5.0 inches)</w:t>
+      </w:r>
+    </w:p>
+    <w:p>
+      <w:r>
+        <w:rPr>
+          <w:b/>
+        </w:rPr>
+        <w:t xml:space="preserve">- Slide Orientation: </w:t>
+      </w:r>
+      <w:r>
+        <w:t>Portrait (tall) or Landscape (wide) (Default: Portrait)</w:t>
+      </w:r>
+    </w:p>
+    <w:p/>
+    <w:p>
+      <w:pPr>
+        <w:pStyle w:val="Heading3"/>
+      </w:pPr>
+      <w:r>
+        <w:rPr>
+          <w:color w:val="4472C4"/>
+          <w:sz w:val="28"/>
+        </w:rPr>
+        <w:t>Image Alignment (Blank Mode Only)</w:t>
+      </w:r>
+    </w:p>
+    <w:p>
+      <w:r>
+        <w:t>Control how images are positioned within their bounding box. These settings only apply to Blank mode:</w:t>
       </w:r>
     </w:p>
     <w:tbl>
@@ -2257,157 +2860,59 @@
           <w:color w:val="4472C4"/>
           <w:sz w:val="28"/>
         </w:rPr>
-        <w:t>Image Sizing</w:t>
+        <w:t>Text Spacing</w:t>
       </w:r>
     </w:p>
     <w:p>
       <w:r>
-        <w:t>Control how images are sized uniformly across all slides:</w:t>
+        <w:t>Control spacing and overflow behavior for text content:</w:t>
       </w:r>
     </w:p>
-    <w:tbl>
-      <w:tblPr>
-        <w:tblStyle w:val="TableGrid"/>
-        <w:tblW w:type="auto" w:w="0"/>
-        <w:tblLook w:firstColumn="1" w:firstRow="1" w:lastColumn="0" w:lastRow="0" w:noHBand="0" w:noVBand="1" w:val="04A0"/>
-      </w:tblPr>
-      <w:tblGrid>
-        <w:gridCol w:w="4320"/>
-        <w:gridCol w:w="4320"/>
-      </w:tblGrid>
-      <w:tr>
-        <w:tc>
-          <w:tcPr>
-            <w:tcW w:type="dxa" w:w="4320"/>
-            <w:shd w:fill="2E74B5"/>
-          </w:tcPr>
-          <w:p>
-            <w:r>
-              <w:rPr>
-                <w:b/>
-                <w:color w:val="FFFFFF"/>
-              </w:rPr>
-              <w:t>Size Mode</w:t>
-            </w:r>
-          </w:p>
-        </w:tc>
-        <w:tc>
-          <w:tcPr>
-            <w:tcW w:type="dxa" w:w="4320"/>
-            <w:shd w:fill="2E74B5"/>
-          </w:tcPr>
-          <w:p>
-            <w:r>
-              <w:rPr>
-                <w:b/>
-                <w:color w:val="FFFFFF"/>
-              </w:rPr>
-              <w:t>Description</w:t>
-            </w:r>
-          </w:p>
-        </w:tc>
-      </w:tr>
-      <w:tr>
-        <w:tc>
-          <w:tcPr>
-            <w:tcW w:type="dxa" w:w="4320"/>
-          </w:tcPr>
-          <w:p>
-            <w:r>
-              <w:rPr>
-                <w:b/>
-              </w:rPr>
-              <w:t>Fit to Box (Recommended)</w:t>
-            </w:r>
-          </w:p>
-        </w:tc>
-        <w:tc>
-          <w:tcPr>
-            <w:tcW w:type="dxa" w:w="4320"/>
-          </w:tcPr>
-          <w:p>
-            <w:r>
-              <w:t>Images scale to fit within Max Width and Max Height while maintaining aspect ratio. All images appear uniform.</w:t>
-            </w:r>
-          </w:p>
-        </w:tc>
-      </w:tr>
-      <w:tr>
-        <w:tc>
-          <w:tcPr>
-            <w:tcW w:type="dxa" w:w="4320"/>
-          </w:tcPr>
-          <w:p>
-            <w:r>
-              <w:rPr>
-                <w:b/>
-              </w:rPr>
-              <w:t>Fit Width Only</w:t>
-            </w:r>
-          </w:p>
-        </w:tc>
-        <w:tc>
-          <w:tcPr>
-            <w:tcW w:type="dxa" w:w="4320"/>
-          </w:tcPr>
-          <w:p>
-            <w:r>
-              <w:t>Images have fixed width, height adjusts automatically based on aspect ratio.</w:t>
-            </w:r>
-          </w:p>
-        </w:tc>
-      </w:tr>
-      <w:tr>
-        <w:tc>
-          <w:tcPr>
-            <w:tcW w:type="dxa" w:w="4320"/>
-          </w:tcPr>
-          <w:p>
-            <w:r>
-              <w:rPr>
-                <w:b/>
-              </w:rPr>
-              <w:t>Fit Height Only</w:t>
-            </w:r>
-          </w:p>
-        </w:tc>
-        <w:tc>
-          <w:tcPr>
-            <w:tcW w:type="dxa" w:w="4320"/>
-          </w:tcPr>
-          <w:p>
-            <w:r>
-              <w:t>Images have fixed height, width adjusts automatically based on aspect ratio.</w:t>
-            </w:r>
-          </w:p>
-        </w:tc>
-      </w:tr>
-      <w:tr>
-        <w:tc>
-          <w:tcPr>
-            <w:tcW w:type="dxa" w:w="4320"/>
-          </w:tcPr>
-          <w:p>
-            <w:r>
-              <w:rPr>
-                <w:b/>
-              </w:rPr>
-              <w:t>Stretch to Exact Size</w:t>
-            </w:r>
-          </w:p>
-        </w:tc>
-        <w:tc>
-          <w:tcPr>
-            <w:tcW w:type="dxa" w:w="4320"/>
-          </w:tcPr>
-          <w:p>
-            <w:r>
-              <w:t>Images are forced to exact dimensions. May distort images.</w:t>
-            </w:r>
-          </w:p>
-        </w:tc>
-      </w:tr>
-    </w:tbl>
+    <w:p>
+      <w:r>
+        <w:rPr>
+          <w:b/>
+        </w:rPr>
+        <w:t xml:space="preserve">- Paragraph Spacing: </w:t>
+      </w:r>
+      <w:r>
+        <w:t>Space after each paragraph (0-24pt). Default 0pt means no extra spacing between lines.</w:t>
+      </w:r>
+    </w:p>
+    <w:p>
+      <w:r>
+        <w:rPr>
+          <w:b/>
+        </w:rPr>
+        <w:t xml:space="preserve">- Text Overflow: </w:t>
+      </w:r>
+      <w:r>
+        <w:t>How text boxes handle content that exceeds the box size:</w:t>
+      </w:r>
+    </w:p>
+    <w:p/>
+    <w:p>
+      <w:r>
+        <w:rPr>
+          <w:b/>
+        </w:rPr>
+        <w:t xml:space="preserve">    - Resize shape to fit text (default): </w:t>
+      </w:r>
+      <w:r>
+        <w:t>The text box expands to fit all content. Text remains at original size.</w:t>
+      </w:r>
+    </w:p>
+    <w:p>
+      <w:r>
+        <w:rPr>
+          <w:b/>
+        </w:rPr>
+        <w:t xml:space="preserve">    - Shrink text on overflow: </w:t>
+      </w:r>
+      <w:r>
+        <w:t>Text automatically shrinks to fit within the text box boundaries.</w:t>
+      </w:r>
+    </w:p>
     <w:p/>
     <w:tbl>
       <w:tblPr>
@@ -2422,12 +2927,12 @@
         <w:tc>
           <w:tcPr>
             <w:tcW w:type="dxa" w:w="8640"/>
-            <w:shd w:fill="D4EDDA"/>
+            <w:shd w:fill="E7F3FF"/>
             <w:tcBorders>
-              <w:top w:val="single" w:sz="12" w:color="155724"/>
-              <w:left w:val="single" w:sz="12" w:color="155724"/>
-              <w:bottom w:val="single" w:sz="12" w:color="155724"/>
-              <w:right w:val="single" w:sz="12" w:color="155724"/>
+              <w:top w:val="single" w:sz="12" w:color="2E74B5"/>
+              <w:left w:val="single" w:sz="12" w:color="2E74B5"/>
+              <w:bottom w:val="single" w:sz="12" w:color="2E74B5"/>
+              <w:right w:val="single" w:sz="12" w:color="2E74B5"/>
             </w:tcBorders>
           </w:tcPr>
           <w:p>
@@ -2437,7 +2942,7 @@
                 <w:color w:val="2E74B5"/>
                 <w:sz w:val="24"/>
               </w:rPr>
-              <w:t>💡 Tip</w:t>
+              <w:t>Text Overflow (New in v6.2)</w:t>
             </w:r>
           </w:p>
           <w:p>
@@ -2445,85 +2950,12 @@
               <w:rPr>
                 <w:sz w:val="22"/>
               </w:rPr>
-              <w:t>Use 'Fit to Box' mode for product catalogs and photo albums where you want all images to appear the same size regardless of their original dimensions.</w:t>
+              <w:t>The Text Overflow dropdown gives you control over how StimuPop handles long text that exceeds the text box. 'Resize shape to fit text' keeps text readable but may extend beyond the slide. 'Shrink text on overflow' keeps text within bounds but may make it smaller.</w:t>
             </w:r>
           </w:p>
         </w:tc>
       </w:tr>
     </w:tbl>
-    <w:p/>
-    <w:p>
-      <w:pPr>
-        <w:pStyle w:val="Heading3"/>
-      </w:pPr>
-      <w:r>
-        <w:rPr>
-          <w:color w:val="4472C4"/>
-          <w:sz w:val="28"/>
-        </w:rPr>
-        <w:t>Layout Position Settings (Blank Mode Only)</w:t>
-      </w:r>
-    </w:p>
-    <w:p>
-      <w:r>
-        <w:t>These settings are only available when using Blank slide mode (not Template mode):</w:t>
-      </w:r>
-    </w:p>
-    <w:p>
-      <w:r>
-        <w:rPr>
-          <w:b/>
-        </w:rPr>
-        <w:t xml:space="preserve">• Max Width: </w:t>
-      </w:r>
-      <w:r>
-        <w:t>Maximum image width (2.0-9.0 inches) (Default: 5.5 inches)</w:t>
-      </w:r>
-    </w:p>
-    <w:p>
-      <w:r>
-        <w:rPr>
-          <w:b/>
-        </w:rPr>
-        <w:t xml:space="preserve">• Max Height: </w:t>
-      </w:r>
-      <w:r>
-        <w:t>Maximum image height (2.0-7.0 inches) (Default: 4.0 inches)</w:t>
-      </w:r>
-    </w:p>
-    <w:p>
-      <w:r>
-        <w:rPr>
-          <w:b/>
-        </w:rPr>
-        <w:t xml:space="preserve">• Image Top Position: </w:t>
-      </w:r>
-      <w:r>
-        <w:t>Distance from top of slide to image (Default: 0.5 inches)</w:t>
-      </w:r>
-    </w:p>
-    <w:p>
-      <w:r>
-        <w:rPr>
-          <w:b/>
-        </w:rPr>
-        <w:t xml:space="preserve">• Text Top Position: </w:t>
-      </w:r>
-      <w:r>
-        <w:t>Distance from top of slide to text area (Default: 5.0 inches)</w:t>
-      </w:r>
-    </w:p>
-    <w:p>
-      <w:r>
-        <w:rPr>
-          <w:b/>
-        </w:rPr>
-        <w:t xml:space="preserve">• Slide Orientation: </w:t>
-      </w:r>
-      <w:r>
-        <w:t>Portrait (tall) or Landscape (wide) (Default: Portrait)</w:t>
-      </w:r>
-    </w:p>
     <w:p/>
     <w:p>
       <w:pPr>
@@ -2658,7 +3090,7 @@
         <w:pStyle w:val="ListBullet"/>
       </w:pPr>
       <w:r>
-        <w:t>Font size (8-48pt)</w:t>
+        <w:t>Font size (8-48pt, expanded range in v6.2)</w:t>
       </w:r>
     </w:p>
     <w:p>
@@ -3208,7 +3640,7 @@
         <w:rPr>
           <w:color w:val="666666"/>
         </w:rPr>
-        <w:t>Version 6.1.0</w:t>
+        <w:t>Version 6.2.0</w:t>
       </w:r>
     </w:p>
     <w:sectPr>

</xml_diff>

<commit_message>
V7 upgrades with template mapping UI upgrades, etc
</commit_message>
<xml_diff>
--- a/StimuPop_User_Guide.docx
+++ b/StimuPop_User_Guide.docx
@@ -69,7 +69,7 @@
                 <w:color w:val="2E74B5"/>
                 <w:sz w:val="28"/>
               </w:rPr>
-              <w:t>Version 6.2.0</w:t>
+              <w:t>Version 7.0.0</w:t>
             </w:r>
           </w:p>
         </w:tc>
@@ -2222,7 +2222,7 @@
           <w:color w:val="4472C4"/>
           <w:sz w:val="28"/>
         </w:rPr>
-        <w:t>Pictures Only Mode (New in v6.2)</w:t>
+        <w:t>Pictures Only Mode</w:t>
       </w:r>
     </w:p>
     <w:p>
@@ -2363,6 +2363,100 @@
       </w:r>
     </w:p>
     <w:p/>
+    <w:p>
+      <w:pPr>
+        <w:pStyle w:val="Heading3"/>
+      </w:pPr>
+      <w:r>
+        <w:rPr>
+          <w:color w:val="4472C4"/>
+          <w:sz w:val="28"/>
+        </w:rPr>
+        <w:t>Template Mode Enhancement (v7.0)</w:t>
+      </w:r>
+    </w:p>
+    <w:p>
+      <w:r>
+        <w:t>Version 7.0 introduces dynamic column mapping for Template Mode:</w:t>
+      </w:r>
+    </w:p>
+    <w:p>
+      <w:pPr>
+        <w:pStyle w:val="ListBullet"/>
+      </w:pPr>
+      <w:r>
+        <w:t>Template Mode now automatically maps your Excel columns to template paragraphs</w:t>
+      </w:r>
+    </w:p>
+    <w:p>
+      <w:pPr>
+        <w:pStyle w:val="ListBullet"/>
+      </w:pPr>
+      <w:r>
+        <w:t>Works with any column letters (A, B, C or custom names)</w:t>
+      </w:r>
+    </w:p>
+    <w:p>
+      <w:pPr>
+        <w:pStyle w:val="ListBullet"/>
+      </w:pPr>
+      <w:r>
+        <w:t>Empty paragraphs in your template are preserved as spacers</w:t>
+      </w:r>
+    </w:p>
+    <w:p>
+      <w:pPr>
+        <w:pStyle w:val="ListBullet"/>
+      </w:pPr>
+      <w:r>
+        <w:t>No longer limited to specific column configurations</w:t>
+      </w:r>
+    </w:p>
+    <w:p/>
+    <w:tbl>
+      <w:tblPr>
+        <w:tblW w:type="auto" w:w="0"/>
+        <w:jc w:val="center"/>
+        <w:tblLook w:firstColumn="1" w:firstRow="1" w:lastColumn="0" w:lastRow="0" w:noHBand="0" w:noVBand="1" w:val="04A0"/>
+      </w:tblPr>
+      <w:tblGrid>
+        <w:gridCol w:w="8640"/>
+      </w:tblGrid>
+      <w:tr>
+        <w:tc>
+          <w:tcPr>
+            <w:tcW w:type="dxa" w:w="8640"/>
+            <w:shd w:fill="D4EDDA"/>
+            <w:tcBorders>
+              <w:top w:val="single" w:sz="12" w:color="155724"/>
+              <w:left w:val="single" w:sz="12" w:color="155724"/>
+              <w:bottom w:val="single" w:sz="12" w:color="155724"/>
+              <w:right w:val="single" w:sz="12" w:color="155724"/>
+            </w:tcBorders>
+          </w:tcPr>
+          <w:p>
+            <w:r>
+              <w:rPr>
+                <w:b/>
+                <w:color w:val="2E74B5"/>
+                <w:sz w:val="24"/>
+              </w:rPr>
+              <w:t>💡 Tip</w:t>
+            </w:r>
+          </w:p>
+          <w:p>
+            <w:r>
+              <w:rPr>
+                <w:sz w:val="22"/>
+              </w:rPr>
+              <w:t>v7.0 Enhancement: Dynamic column mapping - your columns are automatically matched to non-empty paragraphs in your template, regardless of which column letters you use. This means you can use columns B and C, or D and E, or any combination that fits your data structure.</w:t>
+            </w:r>
+          </w:p>
+        </w:tc>
+      </w:tr>
+    </w:tbl>
+    <w:p/>
+    <w:p/>
     <w:tbl>
       <w:tblPr>
         <w:tblW w:type="auto" w:w="0"/>
@@ -2408,6 +2502,8 @@
               <w:t>- Specify the Text Placeholder Name (shape containing text)</w:t>
               <w:br/>
               <w:t>- StimuPop preserves all template formatting (fonts, sizes, colors)</w:t>
+              <w:br/>
+              <w:t>- Your columns are dynamically mapped to non-empty template paragraphs</w:t>
             </w:r>
           </w:p>
         </w:tc>
@@ -2942,7 +3038,7 @@
                 <w:color w:val="2E74B5"/>
                 <w:sz w:val="24"/>
               </w:rPr>
-              <w:t>Text Overflow (New in v6.2)</w:t>
+              <w:t>Text Overflow</w:t>
             </w:r>
           </w:p>
           <w:p>
@@ -2966,7 +3062,7 @@
           <w:color w:val="4472C4"/>
           <w:sz w:val="28"/>
         </w:rPr>
-        <w:t>Advanced Positioning (New in v6.0)</w:t>
+        <w:t>Advanced Positioning</w:t>
       </w:r>
     </w:p>
     <w:p>
@@ -3640,7 +3736,7 @@
         <w:rPr>
           <w:color w:val="666666"/>
         </w:rPr>
-        <w:t>Version 6.2.0</w:t>
+        <w:t>Version 7.0.0</w:t>
       </w:r>
     </w:p>
     <w:sectPr>

</xml_diff>

<commit_message>
Upgrade to v7.1 with error fixes
</commit_message>
<xml_diff>
--- a/StimuPop_User_Guide.docx
+++ b/StimuPop_User_Guide.docx
@@ -69,7 +69,7 @@
                 <w:color w:val="2E74B5"/>
                 <w:sz w:val="28"/>
               </w:rPr>
-              <w:t>Version 7.0.0</w:t>
+              <w:t>Version 7.1.0</w:t>
             </w:r>
           </w:p>
         </w:tc>
@@ -3403,6 +3403,23 @@
     <w:p/>
     <w:p>
       <w:r>
+        <w:rPr>
+          <w:b/>
+        </w:rPr>
+        <w:t>❓ Browser shows 'uncategorized website' warning on first launch</w:t>
+      </w:r>
+      <w:r>
+        <w:br/>
+        <w:t>• This is a normal security warning from corporate firewalls/proxies</w:t>
+        <w:br/>
+        <w:t>• Click 'Continue' or 'Proceed anyway' — the warning only appears once</w:t>
+        <w:br/>
+        <w:t>• If it persists, try copy-pasting http://localhost:8501 directly into your browser's address bar</w:t>
+      </w:r>
+    </w:p>
+    <w:p/>
+    <w:p>
+      <w:r>
         <w:br w:type="page"/>
       </w:r>
     </w:p>
@@ -3736,7 +3753,7 @@
         <w:rPr>
           <w:color w:val="666666"/>
         </w:rPr>
-        <w:t>Version 7.0.0</w:t>
+        <w:t>Version 7.1.0</w:t>
       </w:r>
     </w:p>
     <w:sectPr>

</xml_diff>